<commit_message>
Instruction doc & action method class updated
</commit_message>
<xml_diff>
--- a/Running Instructions and Project Details.docx
+++ b/Running Instructions and Project Details.docx
@@ -1048,7 +1048,206 @@
                 <w:vertAlign w:val="baseline"/>
                 <w:lang w:val="en-MY"/>
               </w:rPr>
+              <w:fldChar w:fldCharType="begin"/>
+            </w:r>
+            <w:r>
+              <w:rPr>
+                <w:rFonts w:hint="default"/>
+                <w:vertAlign w:val="baseline"/>
+                <w:lang w:val="en-MY"/>
+              </w:rPr>
+              <w:instrText xml:space="preserve"> HYPERLINK "https://github.com/vthebbar/CIMB_MY.git" </w:instrText>
+            </w:r>
+            <w:r>
+              <w:rPr>
+                <w:rFonts w:hint="default"/>
+                <w:vertAlign w:val="baseline"/>
+                <w:lang w:val="en-MY"/>
+              </w:rPr>
+              <w:fldChar w:fldCharType="separate"/>
+            </w:r>
+            <w:r>
+              <w:rPr>
+                <w:rStyle w:val="4"/>
+                <w:rFonts w:hint="default"/>
+                <w:vertAlign w:val="baseline"/>
+                <w:lang w:val="en-MY"/>
+              </w:rPr>
               <w:t>https://github.com/vthebbar/CIMB_MY.git</w:t>
+            </w:r>
+            <w:r>
+              <w:rPr>
+                <w:rFonts w:hint="default"/>
+                <w:vertAlign w:val="baseline"/>
+                <w:lang w:val="en-MY"/>
+              </w:rPr>
+              <w:fldChar w:fldCharType="end"/>
+            </w:r>
+          </w:p>
+          <w:p>
+            <w:pPr>
+              <w:widowControl w:val="0"/>
+              <w:jc w:val="both"/>
+              <w:rPr>
+                <w:rFonts w:hint="default"/>
+                <w:vertAlign w:val="baseline"/>
+                <w:lang w:val="en-MY"/>
+              </w:rPr>
+            </w:pPr>
+          </w:p>
+        </w:tc>
+      </w:tr>
+      <w:tr>
+        <w:tblPrEx>
+          <w:tblBorders>
+            <w:top w:val="single" w:color="auto" w:sz="4" w:space="0"/>
+            <w:left w:val="single" w:color="auto" w:sz="4" w:space="0"/>
+            <w:bottom w:val="single" w:color="auto" w:sz="4" w:space="0"/>
+            <w:right w:val="single" w:color="auto" w:sz="4" w:space="0"/>
+            <w:insideH w:val="single" w:color="auto" w:sz="4" w:space="0"/>
+            <w:insideV w:val="single" w:color="auto" w:sz="4" w:space="0"/>
+          </w:tblBorders>
+          <w:tblCellMar>
+            <w:top w:w="0" w:type="dxa"/>
+            <w:left w:w="108" w:type="dxa"/>
+            <w:bottom w:w="0" w:type="dxa"/>
+            <w:right w:w="108" w:type="dxa"/>
+          </w:tblCellMar>
+        </w:tblPrEx>
+        <w:tc>
+          <w:tcPr>
+            <w:tcW w:w="1931" w:type="dxa"/>
+            <w:shd w:val="clear" w:color="auto" w:fill="A8D08D" w:themeFill="accent6" w:themeFillTint="99"/>
+          </w:tcPr>
+          <w:p>
+            <w:pPr>
+              <w:widowControl w:val="0"/>
+              <w:jc w:val="both"/>
+              <w:rPr>
+                <w:rFonts w:hint="default"/>
+                <w:vertAlign w:val="baseline"/>
+                <w:lang w:val="en-US"/>
+              </w:rPr>
+            </w:pPr>
+            <w:r>
+              <w:rPr>
+                <w:rFonts w:hint="default"/>
+                <w:vertAlign w:val="baseline"/>
+                <w:lang w:val="en-US"/>
+              </w:rPr>
+              <w:t>Test Reports Folders</w:t>
+            </w:r>
+          </w:p>
+        </w:tc>
+        <w:tc>
+          <w:tcPr>
+            <w:tcW w:w="6918" w:type="dxa"/>
+            <w:shd w:val="clear" w:color="auto" w:fill="A8D08D" w:themeFill="accent6" w:themeFillTint="99"/>
+          </w:tcPr>
+          <w:p>
+            <w:pPr>
+              <w:widowControl w:val="0"/>
+              <w:jc w:val="both"/>
+              <w:rPr>
+                <w:rFonts w:hint="default"/>
+                <w:vertAlign w:val="baseline"/>
+                <w:lang w:val="en-US"/>
+              </w:rPr>
+            </w:pPr>
+            <w:r>
+              <w:rPr>
+                <w:rFonts w:hint="default"/>
+                <w:vertAlign w:val="baseline"/>
+                <w:lang w:val="en-US"/>
+              </w:rPr>
+              <w:t>TestNG Report :  test-output-&gt;  index.html and emailable-report.html</w:t>
+            </w:r>
+          </w:p>
+          <w:p>
+            <w:pPr>
+              <w:widowControl w:val="0"/>
+              <w:jc w:val="both"/>
+              <w:rPr>
+                <w:rFonts w:hint="default"/>
+                <w:vertAlign w:val="baseline"/>
+                <w:lang w:val="en-US"/>
+              </w:rPr>
+            </w:pPr>
+            <w:r>
+              <w:rPr>
+                <w:rFonts w:hint="default"/>
+                <w:vertAlign w:val="baseline"/>
+                <w:lang w:val="en-US"/>
+              </w:rPr>
+              <w:t>Extent Report : Reports-&gt; ExecutionReport_dd-MM-yyyy hh-mm-ss.html</w:t>
+            </w:r>
+          </w:p>
+        </w:tc>
+      </w:tr>
+      <w:tr>
+        <w:tblPrEx>
+          <w:tblBorders>
+            <w:top w:val="single" w:color="auto" w:sz="4" w:space="0"/>
+            <w:left w:val="single" w:color="auto" w:sz="4" w:space="0"/>
+            <w:bottom w:val="single" w:color="auto" w:sz="4" w:space="0"/>
+            <w:right w:val="single" w:color="auto" w:sz="4" w:space="0"/>
+            <w:insideH w:val="single" w:color="auto" w:sz="4" w:space="0"/>
+            <w:insideV w:val="single" w:color="auto" w:sz="4" w:space="0"/>
+          </w:tblBorders>
+          <w:tblCellMar>
+            <w:top w:w="0" w:type="dxa"/>
+            <w:left w:w="108" w:type="dxa"/>
+            <w:bottom w:w="0" w:type="dxa"/>
+            <w:right w:w="108" w:type="dxa"/>
+          </w:tblCellMar>
+        </w:tblPrEx>
+        <w:tc>
+          <w:tcPr>
+            <w:tcW w:w="1931" w:type="dxa"/>
+            <w:shd w:val="clear" w:color="auto" w:fill="A8D08D" w:themeFill="accent6" w:themeFillTint="99"/>
+          </w:tcPr>
+          <w:p>
+            <w:pPr>
+              <w:widowControl w:val="0"/>
+              <w:jc w:val="both"/>
+              <w:rPr>
+                <w:rFonts w:hint="default"/>
+                <w:vertAlign w:val="baseline"/>
+                <w:lang w:val="en-MY"/>
+              </w:rPr>
+            </w:pPr>
+            <w:r>
+              <w:rPr>
+                <w:rFonts w:hint="default"/>
+                <w:vertAlign w:val="baseline"/>
+                <w:lang w:val="en-MY"/>
+              </w:rPr>
+              <w:t>Logs file</w:t>
+            </w:r>
+          </w:p>
+        </w:tc>
+        <w:tc>
+          <w:tcPr>
+            <w:tcW w:w="6918" w:type="dxa"/>
+            <w:shd w:val="clear" w:color="auto" w:fill="A8D08D" w:themeFill="accent6" w:themeFillTint="99"/>
+          </w:tcPr>
+          <w:p>
+            <w:pPr>
+              <w:widowControl w:val="0"/>
+              <w:jc w:val="both"/>
+              <w:rPr>
+                <w:rFonts w:hint="default"/>
+                <w:vertAlign w:val="baseline"/>
+                <w:lang w:val="en-MY"/>
+              </w:rPr>
+            </w:pPr>
+            <w:r>
+              <w:rPr>
+                <w:rFonts w:hint="default"/>
+                <w:vertAlign w:val="baseline"/>
+                <w:lang w:val="en-MY"/>
+              </w:rPr>
+              <w:t>Project home directory -&gt; log4j-application.log</w:t>
             </w:r>
           </w:p>
         </w:tc>
@@ -1082,20 +1281,7 @@
           <w:szCs w:val="24"/>
           <w:lang w:val="en-MY"/>
         </w:rPr>
-        <w:t xml:space="preserve">Section B : Pull code from GitHub </w:t>
-      </w:r>
-      <w:bookmarkStart w:id="0" w:name="_GoBack"/>
-      <w:bookmarkEnd w:id="0"/>
-      <w:r>
-        <w:rPr>
-          <w:rFonts w:hint="default"/>
-          <w:b/>
-          <w:bCs/>
-          <w:sz w:val="24"/>
-          <w:szCs w:val="24"/>
-          <w:lang w:val="en-MY"/>
-        </w:rPr>
-        <w:t>repository</w:t>
+        <w:t>Section B : Pull code from GitHub repository</w:t>
       </w:r>
     </w:p>
     <w:p>
@@ -1141,7 +1327,7 @@
           <w:rFonts w:hint="default"/>
           <w:lang w:val="en-MY"/>
         </w:rPr>
-        <w:t xml:space="preserve">Step1 :Create folder in your pc:  (for example: CIMBAssignment.TDDFramework) </w:t>
+        <w:t>Step1 :Create folder in your pc</w:t>
       </w:r>
     </w:p>
     <w:p>
@@ -1459,22 +1645,6 @@
     </w:p>
     <w:p>
       <w:pPr>
-        <w:ind w:firstLine="300" w:firstLineChars="150"/>
-        <w:rPr>
-          <w:rFonts w:hint="default"/>
-          <w:lang w:val="en-MY"/>
-        </w:rPr>
-      </w:pPr>
-      <w:r>
-        <w:rPr>
-          <w:rFonts w:hint="default"/>
-          <w:lang w:val="en-MY"/>
-        </w:rPr>
-        <w:t>Note: At step 4, It may ask your github login id and password if not logged in.</w:t>
-      </w:r>
-    </w:p>
-    <w:p>
-      <w:pPr>
         <w:rPr>
           <w:rFonts w:hint="default"/>
           <w:lang w:val="en-MY"/>
@@ -1568,7 +1738,7 @@
           <w:szCs w:val="24"/>
           <w:lang w:val="en-MY"/>
         </w:rPr>
-        <w:t>Approach 1:  Using “Run.bat” file in project home directory  ( Preferred &amp; easy Approach )</w:t>
+        <w:t>Approach 1A:  Using “Run.bat” file in project home directory  ( Preferred &amp; easy Approach )</w:t>
       </w:r>
     </w:p>
     <w:tbl>
@@ -1706,6 +1876,165 @@
                 <w:lang w:val="en-MY"/>
               </w:rPr>
             </w:pPr>
+            <w:r>
+              <w:rPr>
+                <w:rFonts w:hint="default"/>
+                <w:vertAlign w:val="baseline"/>
+                <w:lang w:val="en-MY"/>
+              </w:rPr>
+              <w:t>….………………….</w:t>
+            </w:r>
+          </w:p>
+          <w:p>
+            <w:pPr>
+              <w:widowControl w:val="0"/>
+              <w:jc w:val="both"/>
+              <w:rPr>
+                <w:rFonts w:hint="default"/>
+                <w:vertAlign w:val="baseline"/>
+                <w:lang w:val="en-MY"/>
+              </w:rPr>
+            </w:pPr>
+            <w:r>
+              <w:rPr>
+                <w:rFonts w:hint="default"/>
+                <w:vertAlign w:val="baseline"/>
+                <w:lang w:val="en-MY"/>
+              </w:rPr>
+              <w:t>Approach 1B:</w:t>
+            </w:r>
+          </w:p>
+          <w:p>
+            <w:pPr>
+              <w:widowControl w:val="0"/>
+              <w:jc w:val="both"/>
+              <w:rPr>
+                <w:rFonts w:hint="default"/>
+                <w:vertAlign w:val="baseline"/>
+                <w:lang w:val="en-MY"/>
+              </w:rPr>
+            </w:pPr>
+            <w:r>
+              <w:rPr>
+                <w:rFonts w:hint="default"/>
+                <w:vertAlign w:val="baseline"/>
+                <w:lang w:val="en-MY"/>
+              </w:rPr>
+              <w:t>Open windows command prompt -&gt;Navigate to project home  directory-&gt;</w:t>
+            </w:r>
+          </w:p>
+          <w:p>
+            <w:pPr>
+              <w:widowControl w:val="0"/>
+              <w:jc w:val="both"/>
+              <w:rPr>
+                <w:rFonts w:hint="default"/>
+                <w:b/>
+                <w:bCs/>
+                <w:vertAlign w:val="baseline"/>
+                <w:lang w:val="en-MY"/>
+                <w14:textFill>
+                  <w14:gradFill>
+                    <w14:gsLst>
+                      <w14:gs w14:pos="0">
+                        <w14:srgbClr w14:val="012D86"/>
+                      </w14:gs>
+                      <w14:gs w14:pos="100000">
+                        <w14:srgbClr w14:val="0E2557"/>
+                      </w14:gs>
+                    </w14:gsLst>
+                    <w14:lin w14:scaled="0"/>
+                  </w14:gradFill>
+                </w14:textFill>
+              </w:rPr>
+            </w:pPr>
+            <w:r>
+              <w:rPr>
+                <w:rFonts w:hint="default"/>
+                <w:vertAlign w:val="baseline"/>
+                <w:lang w:val="en-MY"/>
+              </w:rPr>
+              <w:t xml:space="preserve">Run command &gt; </w:t>
+            </w:r>
+            <w:bookmarkStart w:id="0" w:name="_GoBack"/>
+            <w:r>
+              <w:rPr>
+                <w:rFonts w:hint="default"/>
+                <w:b/>
+                <w:bCs/>
+                <w:vertAlign w:val="baseline"/>
+                <w:lang w:val="en-MY"/>
+                <w14:textFill>
+                  <w14:gradFill>
+                    <w14:gsLst>
+                      <w14:gs w14:pos="0">
+                        <w14:srgbClr w14:val="012D86"/>
+                      </w14:gs>
+                      <w14:gs w14:pos="100000">
+                        <w14:srgbClr w14:val="0E2557"/>
+                      </w14:gs>
+                    </w14:gsLst>
+                    <w14:lin w14:scaled="0"/>
+                  </w14:gradFill>
+                </w14:textFill>
+              </w:rPr>
+              <w:t>mvn clean install</w:t>
+            </w:r>
+          </w:p>
+          <w:bookmarkEnd w:id="0"/>
+          <w:p>
+            <w:pPr>
+              <w:widowControl w:val="0"/>
+              <w:jc w:val="both"/>
+              <w:rPr>
+                <w:rFonts w:hint="default"/>
+                <w:vertAlign w:val="baseline"/>
+                <w:lang w:val="en-MY"/>
+              </w:rPr>
+            </w:pPr>
+            <w:r>
+              <w:drawing>
+                <wp:inline distT="0" distB="0" distL="114300" distR="114300">
+                  <wp:extent cx="4307840" cy="790575"/>
+                  <wp:effectExtent l="0" t="0" r="5080" b="1905"/>
+                  <wp:docPr id="11" name="Picture 1"/>
+                  <wp:cNvGraphicFramePr>
+                    <a:graphicFrameLocks xmlns:a="http://schemas.openxmlformats.org/drawingml/2006/main" noChangeAspect="1"/>
+                  </wp:cNvGraphicFramePr>
+                  <a:graphic xmlns:a="http://schemas.openxmlformats.org/drawingml/2006/main">
+                    <a:graphicData uri="http://schemas.openxmlformats.org/drawingml/2006/picture">
+                      <pic:pic xmlns:pic="http://schemas.openxmlformats.org/drawingml/2006/picture">
+                        <pic:nvPicPr>
+                          <pic:cNvPr id="11" name="Picture 1"/>
+                          <pic:cNvPicPr>
+                            <a:picLocks noChangeAspect="1"/>
+                          </pic:cNvPicPr>
+                        </pic:nvPicPr>
+                        <pic:blipFill>
+                          <a:blip r:embed="rId8"/>
+                          <a:stretch>
+                            <a:fillRect/>
+                          </a:stretch>
+                        </pic:blipFill>
+                        <pic:spPr>
+                          <a:xfrm>
+                            <a:off x="0" y="0"/>
+                            <a:ext cx="4307840" cy="790575"/>
+                          </a:xfrm>
+                          <a:prstGeom prst="rect">
+                            <a:avLst/>
+                          </a:prstGeom>
+                          <a:noFill/>
+                          <a:ln>
+                            <a:noFill/>
+                          </a:ln>
+                        </pic:spPr>
+                      </pic:pic>
+                    </a:graphicData>
+                  </a:graphic>
+                </wp:inline>
+              </w:drawing>
+            </w:r>
           </w:p>
         </w:tc>
       </w:tr>
@@ -1841,7 +2170,7 @@
                           </pic:cNvPicPr>
                         </pic:nvPicPr>
                         <pic:blipFill>
-                          <a:blip r:embed="rId8"/>
+                          <a:blip r:embed="rId9"/>
                           <a:stretch>
                             <a:fillRect/>
                           </a:stretch>
@@ -1918,7 +2247,7 @@
                           </pic:cNvPicPr>
                         </pic:nvPicPr>
                         <pic:blipFill>
-                          <a:blip r:embed="rId9"/>
+                          <a:blip r:embed="rId10"/>
                           <a:stretch>
                             <a:fillRect/>
                           </a:stretch>
@@ -2035,7 +2364,7 @@
                     </pic:cNvPicPr>
                   </pic:nvPicPr>
                   <pic:blipFill>
-                    <a:blip r:embed="rId10"/>
+                    <a:blip r:embed="rId11"/>
                     <a:stretch>
                       <a:fillRect/>
                     </a:stretch>
@@ -2113,7 +2442,7 @@
                     </pic:cNvPicPr>
                   </pic:nvPicPr>
                   <pic:blipFill>
-                    <a:blip r:embed="rId11"/>
+                    <a:blip r:embed="rId12"/>
                     <a:stretch>
                       <a:fillRect/>
                     </a:stretch>
@@ -2464,7 +2793,7 @@
                     </pic:cNvPicPr>
                   </pic:nvPicPr>
                   <pic:blipFill>
-                    <a:blip r:embed="rId12"/>
+                    <a:blip r:embed="rId13"/>
                     <a:stretch>
                       <a:fillRect/>
                     </a:stretch>
@@ -2599,6 +2928,107 @@
           <w:lang w:val="en-MY"/>
         </w:rPr>
       </w:pPr>
+    </w:p>
+    <w:p>
+      <w:pPr>
+        <w:spacing w:beforeLines="0" w:afterLines="0"/>
+        <w:jc w:val="left"/>
+        <w:rPr>
+          <w:rFonts w:hint="default"/>
+          <w:lang w:val="en-MY"/>
+        </w:rPr>
+      </w:pPr>
+    </w:p>
+    <w:p>
+      <w:pPr>
+        <w:spacing w:beforeLines="0" w:afterLines="0"/>
+        <w:jc w:val="left"/>
+        <w:rPr>
+          <w:rFonts w:hint="default"/>
+          <w:b/>
+          <w:bCs/>
+          <w:lang w:val="en-MY"/>
+        </w:rPr>
+      </w:pPr>
+      <w:r>
+        <w:rPr>
+          <w:rFonts w:hint="default"/>
+          <w:b/>
+          <w:bCs/>
+          <w:lang w:val="en-MY"/>
+        </w:rPr>
+        <w:t>Note 4:</w:t>
+      </w:r>
+    </w:p>
+    <w:p>
+      <w:pPr>
+        <w:spacing w:beforeLines="0" w:afterLines="0"/>
+        <w:jc w:val="left"/>
+        <w:rPr>
+          <w:rFonts w:hint="default"/>
+          <w:lang w:val="en-MY"/>
+        </w:rPr>
+      </w:pPr>
+      <w:r>
+        <w:rPr>
+          <w:rFonts w:hint="default"/>
+          <w:lang w:val="en-MY"/>
+        </w:rPr>
+        <w:t>Report menu options:</w:t>
+      </w:r>
+    </w:p>
+    <w:p>
+      <w:pPr>
+        <w:spacing w:beforeLines="0" w:afterLines="0"/>
+        <w:jc w:val="left"/>
+        <w:rPr>
+          <w:rFonts w:hint="default"/>
+          <w:lang w:val="en-MY"/>
+        </w:rPr>
+      </w:pPr>
+      <w:r>
+        <w:drawing>
+          <wp:inline distT="0" distB="0" distL="114300" distR="114300">
+            <wp:extent cx="4551680" cy="1452245"/>
+            <wp:effectExtent l="0" t="0" r="5080" b="10795"/>
+            <wp:docPr id="5" name="Picture 1"/>
+            <wp:cNvGraphicFramePr>
+              <a:graphicFrameLocks xmlns:a="http://schemas.openxmlformats.org/drawingml/2006/main" noChangeAspect="1"/>
+            </wp:cNvGraphicFramePr>
+            <a:graphic xmlns:a="http://schemas.openxmlformats.org/drawingml/2006/main">
+              <a:graphicData uri="http://schemas.openxmlformats.org/drawingml/2006/picture">
+                <pic:pic xmlns:pic="http://schemas.openxmlformats.org/drawingml/2006/picture">
+                  <pic:nvPicPr>
+                    <pic:cNvPr id="5" name="Picture 1"/>
+                    <pic:cNvPicPr>
+                      <a:picLocks noChangeAspect="1"/>
+                    </pic:cNvPicPr>
+                  </pic:nvPicPr>
+                  <pic:blipFill>
+                    <a:blip r:embed="rId14"/>
+                    <a:stretch>
+                      <a:fillRect/>
+                    </a:stretch>
+                  </pic:blipFill>
+                  <pic:spPr>
+                    <a:xfrm>
+                      <a:off x="0" y="0"/>
+                      <a:ext cx="4551680" cy="1452245"/>
+                    </a:xfrm>
+                    <a:prstGeom prst="rect">
+                      <a:avLst/>
+                    </a:prstGeom>
+                    <a:noFill/>
+                    <a:ln>
+                      <a:noFill/>
+                    </a:ln>
+                  </pic:spPr>
+                </pic:pic>
+              </a:graphicData>
+            </a:graphic>
+          </wp:inline>
+        </w:drawing>
+      </w:r>
     </w:p>
     <w:sectPr>
       <w:pgSz w:w="11906" w:h="16838"/>

</xml_diff>